<commit_message>
Added extra command line arguments to r script
</commit_message>
<xml_diff>
--- a/FreeEnergyUtility/Results_w_Dirichlet.docx
+++ b/FreeEnergyUtility/Results_w_Dirichlet.docx
@@ -27,14 +27,7 @@
         <w:rPr>
           <w:i/>
         </w:rPr>
-        <w:t xml:space="preserve"> and the transition </w:t>
-      </w:r>
-      <w:proofErr w:type="gramStart"/>
-      <w:r>
-        <w:rPr>
-          <w:i/>
-        </w:rPr>
-        <w:t xml:space="preserve">matrix </w:t>
+        <w:t xml:space="preserve"> and the transition matrix </w:t>
       </w:r>
       <m:oMath>
         <m:r>
@@ -48,14 +41,7 @@
         <w:rPr>
           <w:i/>
         </w:rPr>
-        <w:t xml:space="preserve"> have</w:t>
-      </w:r>
-      <w:proofErr w:type="gramEnd"/>
-      <w:r>
-        <w:rPr>
-          <w:i/>
-        </w:rPr>
-        <w:t xml:space="preserve"> been discussed.</w:t>
+        <w:t xml:space="preserve"> have been discussed.</w:t>
       </w:r>
     </w:p>
     <w:p>
@@ -302,39 +288,21 @@
         <w:tab/>
         <w:t>(</w:t>
       </w:r>
-      <w:r>
-        <w:fldChar w:fldCharType="begin"/>
-      </w:r>
-      <w:r>
-        <w:instrText xml:space="preserve"> SEQ equation \* MERGEFORMAT </w:instrText>
-      </w:r>
-      <w:r>
-        <w:fldChar w:fldCharType="separate"/>
-      </w:r>
-      <w:r>
-        <w:rPr>
-          <w:noProof/>
-        </w:rPr>
-        <w:t>1</w:t>
-      </w:r>
-      <w:r>
-        <w:rPr>
-          <w:noProof/>
-        </w:rPr>
-        <w:fldChar w:fldCharType="end"/>
-      </w:r>
+      <w:fldSimple w:instr=" SEQ equation \* MERGEFORMAT ">
+        <w:r>
+          <w:rPr>
+            <w:noProof/>
+          </w:rPr>
+          <w:t>1</w:t>
+        </w:r>
+      </w:fldSimple>
       <w:r>
         <w:t>)</w:t>
       </w:r>
     </w:p>
     <w:p>
-      <w:proofErr w:type="gramStart"/>
-      <w:r>
-        <w:t>where</w:t>
-      </w:r>
-      <w:proofErr w:type="gramEnd"/>
-      <w:r>
-        <w:t xml:space="preserve"> </w:t>
+      <w:r>
+        <w:t xml:space="preserve">where </w:t>
       </w:r>
       <m:oMath>
         <m:sSub>
@@ -492,15 +460,7 @@
         <w:t>1</w:t>
       </w:r>
       <w:r>
-        <w:t xml:space="preserve"> </w:t>
-      </w:r>
-      <w:proofErr w:type="gramStart"/>
-      <w:r>
-        <w:t>The</w:t>
-      </w:r>
-      <w:proofErr w:type="gramEnd"/>
-      <w:r>
-        <w:t xml:space="preserve"> stationary probability </w:t>
+        <w:t xml:space="preserve"> The stationary probability </w:t>
       </w:r>
       <m:oMath>
         <m:sSub>
@@ -653,39 +613,21 @@
         <w:tab/>
         <w:t>(</w:t>
       </w:r>
-      <w:r>
-        <w:fldChar w:fldCharType="begin"/>
-      </w:r>
-      <w:r>
-        <w:instrText xml:space="preserve"> SEQ equation \* MERGEFORMAT </w:instrText>
-      </w:r>
-      <w:r>
-        <w:fldChar w:fldCharType="separate"/>
-      </w:r>
-      <w:r>
-        <w:rPr>
-          <w:noProof/>
-        </w:rPr>
-        <w:t>2</w:t>
-      </w:r>
-      <w:r>
-        <w:rPr>
-          <w:noProof/>
-        </w:rPr>
-        <w:fldChar w:fldCharType="end"/>
-      </w:r>
+      <w:fldSimple w:instr=" SEQ equation \* MERGEFORMAT ">
+        <w:r>
+          <w:rPr>
+            <w:noProof/>
+          </w:rPr>
+          <w:t>2</w:t>
+        </w:r>
+      </w:fldSimple>
       <w:r>
         <w:t>)</w:t>
       </w:r>
     </w:p>
     <w:p>
-      <w:proofErr w:type="gramStart"/>
-      <w:r>
-        <w:t>where</w:t>
-      </w:r>
-      <w:proofErr w:type="gramEnd"/>
-      <w:r>
-        <w:t xml:space="preserve"> </w:t>
+      <w:r>
+        <w:t xml:space="preserve">where </w:t>
       </w:r>
       <m:oMath>
         <m:sSub>
@@ -904,14 +846,27 @@
         <w:tab/>
         <w:t>(</w:t>
       </w:r>
-      <w:fldSimple w:instr=" SEQ equation \* MERGEFORMAT ">
-        <w:r>
-          <w:rPr>
-            <w:noProof/>
-          </w:rPr>
-          <w:t>3</w:t>
-        </w:r>
-      </w:fldSimple>
+      <w:r>
+        <w:fldChar w:fldCharType="begin"/>
+      </w:r>
+      <w:r>
+        <w:instrText xml:space="preserve"> SEQ equation \* MERGEFORMAT </w:instrText>
+      </w:r>
+      <w:r>
+        <w:fldChar w:fldCharType="separate"/>
+      </w:r>
+      <w:r>
+        <w:rPr>
+          <w:noProof/>
+        </w:rPr>
+        <w:t>3</w:t>
+      </w:r>
+      <w:r>
+        <w:rPr>
+          <w:noProof/>
+        </w:rPr>
+        <w:fldChar w:fldCharType="end"/>
+      </w:r>
       <w:r>
         <w:t>)</w:t>
       </w:r>
@@ -1121,26 +1076,34 @@
         <w:tab/>
         <w:t>(</w:t>
       </w:r>
-      <w:fldSimple w:instr=" SEQ equation \* MERGEFORMAT ">
-        <w:r>
-          <w:rPr>
-            <w:noProof/>
-          </w:rPr>
-          <w:t>4</w:t>
-        </w:r>
-      </w:fldSimple>
+      <w:r>
+        <w:fldChar w:fldCharType="begin"/>
+      </w:r>
+      <w:r>
+        <w:instrText xml:space="preserve"> SEQ equation \* MERGEFORMAT </w:instrText>
+      </w:r>
+      <w:r>
+        <w:fldChar w:fldCharType="separate"/>
+      </w:r>
+      <w:r>
+        <w:rPr>
+          <w:noProof/>
+        </w:rPr>
+        <w:t>4</w:t>
+      </w:r>
+      <w:r>
+        <w:rPr>
+          <w:noProof/>
+        </w:rPr>
+        <w:fldChar w:fldCharType="end"/>
+      </w:r>
       <w:r>
         <w:t>)</w:t>
       </w:r>
     </w:p>
     <w:p>
-      <w:proofErr w:type="gramStart"/>
-      <w:r>
-        <w:t>and</w:t>
-      </w:r>
-      <w:proofErr w:type="gramEnd"/>
-      <w:r>
-        <w:t xml:space="preserve"> it will be convenient to therefore calculate </w:t>
+      <w:r>
+        <w:t xml:space="preserve">and it will be convenient to therefore calculate </w:t>
       </w:r>
       <m:oMath>
         <m:r>
@@ -1347,14 +1310,27 @@
         <w:tab/>
         <w:t>(</w:t>
       </w:r>
-      <w:fldSimple w:instr=" SEQ equation \* MERGEFORMAT ">
-        <w:r>
-          <w:rPr>
-            <w:noProof/>
-          </w:rPr>
-          <w:t>5</w:t>
-        </w:r>
-      </w:fldSimple>
+      <w:r>
+        <w:fldChar w:fldCharType="begin"/>
+      </w:r>
+      <w:r>
+        <w:instrText xml:space="preserve"> SEQ equation \* MERGEFORMAT </w:instrText>
+      </w:r>
+      <w:r>
+        <w:fldChar w:fldCharType="separate"/>
+      </w:r>
+      <w:r>
+        <w:rPr>
+          <w:noProof/>
+        </w:rPr>
+        <w:t>5</w:t>
+      </w:r>
+      <w:r>
+        <w:rPr>
+          <w:noProof/>
+        </w:rPr>
+        <w:fldChar w:fldCharType="end"/>
+      </w:r>
       <w:r>
         <w:t>)</w:t>
       </w:r>
@@ -1392,21 +1368,7 @@
         <w:rPr>
           <w:i/>
         </w:rPr>
-        <w:t xml:space="preserve">we currently have two </w:t>
-      </w:r>
-      <w:proofErr w:type="spellStart"/>
-      <w:r>
-        <w:rPr>
-          <w:i/>
-        </w:rPr>
-        <w:t>Ts</w:t>
-      </w:r>
-      <w:proofErr w:type="spellEnd"/>
-      <w:r>
-        <w:rPr>
-          <w:i/>
-        </w:rPr>
-        <w:t>.</w:t>
+        <w:t>we currently have two Ts.</w:t>
       </w:r>
       <w:commentRangeEnd w:id="1"/>
       <w:r>
@@ -1462,13 +1424,8 @@
         </m:r>
       </m:oMath>
       <w:r>
-        <w:t xml:space="preserve"> given the knowledge of the transition probability </w:t>
-      </w:r>
-      <w:proofErr w:type="gramStart"/>
-      <w:r>
-        <w:t xml:space="preserve">matrix </w:t>
-      </w:r>
-      <w:proofErr w:type="gramEnd"/>
+        <w:t xml:space="preserve"> given the knowledge of the transition probability matrix </w:t>
+      </w:r>
       <m:oMath>
         <m:r>
           <w:rPr>
@@ -1586,13 +1543,8 @@
         </m:d>
       </m:oMath>
       <w:r>
-        <w:t xml:space="preserve"> is required for a distribution of transition </w:t>
-      </w:r>
-      <w:proofErr w:type="gramStart"/>
-      <w:r>
-        <w:t xml:space="preserve">matrices </w:t>
-      </w:r>
-      <w:proofErr w:type="gramEnd"/>
+        <w:t xml:space="preserve"> is required for a distribution of transition matrices </w:t>
+      </w:r>
       <m:oMath>
         <m:r>
           <w:rPr>
@@ -1610,13 +1562,8 @@
       <w:r>
         <w:t xml:space="preserve">We will from here onwards assume a uniform prior distribution given by </w:t>
       </w:r>
-      <w:proofErr w:type="spellStart"/>
-      <w:r>
-        <w:t>Dirichlet</w:t>
-      </w:r>
-      <w:proofErr w:type="spellEnd"/>
-      <w:r>
-        <w:t xml:space="preserve"> parameters</w:t>
+      <w:r>
+        <w:t>Dirichlet parameters</w:t>
       </w:r>
     </w:p>
     <w:p>
@@ -1667,26 +1614,34 @@
         <w:tab/>
         <w:t>(</w:t>
       </w:r>
-      <w:fldSimple w:instr=" SEQ equation \* MERGEFORMAT ">
-        <w:r>
-          <w:rPr>
-            <w:noProof/>
-          </w:rPr>
-          <w:t>6</w:t>
-        </w:r>
-      </w:fldSimple>
+      <w:r>
+        <w:fldChar w:fldCharType="begin"/>
+      </w:r>
+      <w:r>
+        <w:instrText xml:space="preserve"> SEQ equation \* MERGEFORMAT </w:instrText>
+      </w:r>
+      <w:r>
+        <w:fldChar w:fldCharType="separate"/>
+      </w:r>
+      <w:r>
+        <w:rPr>
+          <w:noProof/>
+        </w:rPr>
+        <w:t>6</w:t>
+      </w:r>
+      <w:r>
+        <w:rPr>
+          <w:noProof/>
+        </w:rPr>
+        <w:fldChar w:fldCharType="end"/>
+      </w:r>
       <w:r>
         <w:t>)</w:t>
       </w:r>
     </w:p>
     <w:p>
-      <w:proofErr w:type="gramStart"/>
-      <w:r>
-        <w:t>and</w:t>
-      </w:r>
-      <w:proofErr w:type="gramEnd"/>
-      <w:r>
-        <w:t xml:space="preserve"> thus a resultant count matrix </w:t>
+      <w:r>
+        <w:t xml:space="preserve">and thus a resultant count matrix </w:t>
       </w:r>
       <m:oMath>
         <m:r>
@@ -1812,14 +1767,27 @@
         <w:tab/>
         <w:t>(</w:t>
       </w:r>
-      <w:fldSimple w:instr=" SEQ equation \* MERGEFORMAT ">
-        <w:r>
-          <w:rPr>
-            <w:noProof/>
-          </w:rPr>
-          <w:t>7</w:t>
-        </w:r>
-      </w:fldSimple>
+      <w:r>
+        <w:fldChar w:fldCharType="begin"/>
+      </w:r>
+      <w:r>
+        <w:instrText xml:space="preserve"> SEQ equation \* MERGEFORMAT </w:instrText>
+      </w:r>
+      <w:r>
+        <w:fldChar w:fldCharType="separate"/>
+      </w:r>
+      <w:r>
+        <w:rPr>
+          <w:noProof/>
+        </w:rPr>
+        <w:t>7</w:t>
+      </w:r>
+      <w:r>
+        <w:rPr>
+          <w:noProof/>
+        </w:rPr>
+        <w:fldChar w:fldCharType="end"/>
+      </w:r>
       <w:r>
         <w:t>)</w:t>
       </w:r>
@@ -1865,13 +1833,8 @@
         </m:r>
       </m:oMath>
       <w:r>
-        <w:t xml:space="preserve">-dimensional transition </w:t>
-      </w:r>
-      <w:proofErr w:type="gramStart"/>
-      <w:r>
-        <w:t xml:space="preserve">matrix </w:t>
-      </w:r>
-      <w:proofErr w:type="gramEnd"/>
+        <w:t xml:space="preserve">-dimensional transition matrix </w:t>
+      </w:r>
       <m:oMath>
         <m:r>
           <w:rPr>
@@ -2030,37 +1993,13 @@
         <w:rPr>
           <w:vertAlign w:val="superscript"/>
         </w:rPr>
-        <w:t>2</w:t>
-      </w:r>
-      <w:proofErr w:type="gramStart"/>
-      <w:r>
-        <w:rPr>
-          <w:vertAlign w:val="superscript"/>
-        </w:rPr>
-        <w:t>,3</w:t>
-      </w:r>
-      <w:proofErr w:type="gramEnd"/>
+        <w:t>2,3</w:t>
+      </w:r>
     </w:p>
     <w:p/>
     <w:p>
       <w:r>
-        <w:t xml:space="preserve">We propose two methods of estimating the uncertainty. The first, a closed-form distribution, relies on a first-order Taylor polynomial and a multivariate normal distribution, as proposed by </w:t>
-      </w:r>
-      <w:proofErr w:type="spellStart"/>
-      <w:r>
-        <w:t>Singhal</w:t>
-      </w:r>
-      <w:proofErr w:type="spellEnd"/>
-      <w:r>
-        <w:t xml:space="preserve"> </w:t>
-      </w:r>
-      <w:proofErr w:type="gramStart"/>
-      <w:r>
-        <w:t>et</w:t>
-      </w:r>
-      <w:proofErr w:type="gramEnd"/>
-      <w:r>
-        <w:t xml:space="preserve"> al</w:t>
+        <w:t>We propose two methods of estimating the uncertainty. The first, a closed-form distribution, relies on a first-order Taylor polynomial and a multivariate normal distribution, as proposed by Singhal et al</w:t>
       </w:r>
       <w:r>
         <w:rPr>
@@ -2069,15 +2008,7 @@
         <w:t>4</w:t>
       </w:r>
       <w:r>
-        <w:t xml:space="preserve">. The second employs a brute-force approach, sampling transition matrices from a </w:t>
-      </w:r>
-      <w:proofErr w:type="spellStart"/>
-      <w:r>
-        <w:t>Dirichlet</w:t>
-      </w:r>
-      <w:proofErr w:type="spellEnd"/>
-      <w:r>
-        <w:t xml:space="preserve"> distribution based on the </w:t>
+        <w:t xml:space="preserve">. The second employs a brute-force approach, sampling transition matrices from a Dirichlet distribution based on the </w:t>
       </w:r>
       <w:r>
         <w:t xml:space="preserve">count matrix </w:t>
@@ -2091,13 +2022,8 @@
         </m:r>
       </m:oMath>
       <w:r>
-        <w:t xml:space="preserve"> to create a distribution of </w:t>
-      </w:r>
-      <w:proofErr w:type="gramStart"/>
-      <w:r>
-        <w:t xml:space="preserve">eigenvectors </w:t>
-      </w:r>
-      <w:proofErr w:type="gramEnd"/>
+        <w:t xml:space="preserve"> to create a distribution of eigenvectors </w:t>
+      </w:r>
       <m:oMath>
         <m:sSub>
           <m:sSubPr>
@@ -2284,26 +2210,34 @@
         <w:tab/>
         <w:t>(</w:t>
       </w:r>
-      <w:fldSimple w:instr=" SEQ equation \* MERGEFORMAT ">
-        <w:r>
-          <w:rPr>
-            <w:noProof/>
-          </w:rPr>
-          <w:t>8</w:t>
-        </w:r>
-      </w:fldSimple>
+      <w:r>
+        <w:fldChar w:fldCharType="begin"/>
+      </w:r>
+      <w:r>
+        <w:instrText xml:space="preserve"> SEQ equation \* MERGEFORMAT </w:instrText>
+      </w:r>
+      <w:r>
+        <w:fldChar w:fldCharType="separate"/>
+      </w:r>
+      <w:r>
+        <w:rPr>
+          <w:noProof/>
+        </w:rPr>
+        <w:t>8</w:t>
+      </w:r>
+      <w:r>
+        <w:rPr>
+          <w:noProof/>
+        </w:rPr>
+        <w:fldChar w:fldCharType="end"/>
+      </w:r>
       <w:r>
         <w:t>)</w:t>
       </w:r>
     </w:p>
     <w:p>
-      <w:proofErr w:type="gramStart"/>
-      <w:r>
-        <w:t>where</w:t>
-      </w:r>
-      <w:proofErr w:type="gramEnd"/>
-      <w:r>
-        <w:t xml:space="preserve"> </w:t>
+      <w:r>
+        <w:t xml:space="preserve">where </w:t>
       </w:r>
       <m:oMath>
         <m:r>
@@ -2314,13 +2248,8 @@
         </m:r>
       </m:oMath>
       <w:r>
-        <w:t xml:space="preserve"> is the identity matrix. To </w:t>
-      </w:r>
-      <w:proofErr w:type="gramStart"/>
-      <w:r>
-        <w:t xml:space="preserve">find </w:t>
-      </w:r>
-      <w:proofErr w:type="gramEnd"/>
+        <w:t xml:space="preserve"> is the identity matrix. To find </w:t>
+      </w:r>
       <m:oMath>
         <m:f>
           <m:fPr>
@@ -2710,27 +2639,35 @@
         <w:tab/>
         <w:t>(</w:t>
       </w:r>
-      <w:fldSimple w:instr=" SEQ equation \* MERGEFORMAT ">
-        <w:r>
-          <w:rPr>
-            <w:noProof/>
-          </w:rPr>
-          <w:t>9</w:t>
-        </w:r>
-      </w:fldSimple>
+      <w:r>
+        <w:fldChar w:fldCharType="begin"/>
+      </w:r>
+      <w:r>
+        <w:instrText xml:space="preserve"> SEQ equation \* MERGEFORMAT </w:instrText>
+      </w:r>
+      <w:r>
+        <w:fldChar w:fldCharType="separate"/>
+      </w:r>
+      <w:r>
+        <w:rPr>
+          <w:noProof/>
+        </w:rPr>
+        <w:t>9</w:t>
+      </w:r>
+      <w:r>
+        <w:rPr>
+          <w:noProof/>
+        </w:rPr>
+        <w:fldChar w:fldCharType="end"/>
+      </w:r>
       <w:r>
         <w:t>)</w:t>
       </w:r>
     </w:p>
     <w:p/>
     <w:p>
-      <w:proofErr w:type="spellStart"/>
-      <w:r>
-        <w:t>Singhal</w:t>
-      </w:r>
-      <w:proofErr w:type="spellEnd"/>
-      <w:r>
-        <w:t xml:space="preserve"> et al. then detail the process required to obtain the variance in a single element of the stationary probability vector </w:t>
+      <w:r>
+        <w:t xml:space="preserve">Singhal et al. then detail the process required to obtain the variance in a single element of the stationary probability vector </w:t>
       </w:r>
       <m:oMath>
         <m:sSub>
@@ -2873,24 +2810,35 @@
         <w:tab/>
         <w:t>(</w:t>
       </w:r>
-      <w:fldSimple w:instr=" SEQ equation \* MERGEFORMAT ">
-        <w:r>
-          <w:rPr>
-            <w:noProof/>
-          </w:rPr>
-          <w:t>10</w:t>
-        </w:r>
-      </w:fldSimple>
+      <w:r>
+        <w:fldChar w:fldCharType="begin"/>
+      </w:r>
+      <w:r>
+        <w:instrText xml:space="preserve"> SEQ equation \* MERGEFORMAT </w:instrText>
+      </w:r>
+      <w:r>
+        <w:fldChar w:fldCharType="separate"/>
+      </w:r>
+      <w:r>
+        <w:rPr>
+          <w:noProof/>
+        </w:rPr>
+        <w:t>10</w:t>
+      </w:r>
+      <w:r>
+        <w:rPr>
+          <w:noProof/>
+        </w:rPr>
+        <w:fldChar w:fldCharType="end"/>
+      </w:r>
       <w:r>
         <w:t>)</w:t>
       </w:r>
     </w:p>
     <w:p>
-      <w:proofErr w:type="gramStart"/>
       <w:r>
         <w:t>and</w:t>
       </w:r>
-      <w:proofErr w:type="gramEnd"/>
     </w:p>
     <w:p>
       <w:pPr>
@@ -3015,14 +2963,27 @@
         <w:tab/>
         <w:t>(</w:t>
       </w:r>
-      <w:fldSimple w:instr=" SEQ equation \* MERGEFORMAT ">
-        <w:r>
-          <w:rPr>
-            <w:noProof/>
-          </w:rPr>
-          <w:t>11</w:t>
-        </w:r>
-      </w:fldSimple>
+      <w:r>
+        <w:fldChar w:fldCharType="begin"/>
+      </w:r>
+      <w:r>
+        <w:instrText xml:space="preserve"> SEQ equation \* MERGEFORMAT </w:instrText>
+      </w:r>
+      <w:r>
+        <w:fldChar w:fldCharType="separate"/>
+      </w:r>
+      <w:r>
+        <w:rPr>
+          <w:noProof/>
+        </w:rPr>
+        <w:t>11</w:t>
+      </w:r>
+      <w:r>
+        <w:rPr>
+          <w:noProof/>
+        </w:rPr>
+        <w:fldChar w:fldCharType="end"/>
+      </w:r>
       <w:r>
         <w:t>)</w:t>
       </w:r>
@@ -3076,13 +3037,8 @@
         </m:r>
       </m:oMath>
       <w:r>
-        <w:t xml:space="preserve">th row </w:t>
-      </w:r>
-      <w:proofErr w:type="gramStart"/>
-      <w:r>
-        <w:t xml:space="preserve">of </w:t>
-      </w:r>
-      <w:proofErr w:type="gramEnd"/>
+        <w:t xml:space="preserve">th row of </w:t>
+      </w:r>
       <m:oMath>
         <m:r>
           <w:rPr>
@@ -3636,14 +3592,27 @@
         <w:tab/>
         <w:t>(</w:t>
       </w:r>
-      <w:fldSimple w:instr=" SEQ equation \* MERGEFORMAT ">
-        <w:r>
-          <w:rPr>
-            <w:noProof/>
-          </w:rPr>
-          <w:t>12</w:t>
-        </w:r>
-      </w:fldSimple>
+      <w:r>
+        <w:fldChar w:fldCharType="begin"/>
+      </w:r>
+      <w:r>
+        <w:instrText xml:space="preserve"> SEQ equation \* MERGEFORMAT </w:instrText>
+      </w:r>
+      <w:r>
+        <w:fldChar w:fldCharType="separate"/>
+      </w:r>
+      <w:r>
+        <w:rPr>
+          <w:noProof/>
+        </w:rPr>
+        <w:t>12</w:t>
+      </w:r>
+      <w:r>
+        <w:rPr>
+          <w:noProof/>
+        </w:rPr>
+        <w:fldChar w:fldCharType="end"/>
+      </w:r>
       <w:r>
         <w:t>)</w:t>
       </w:r>
@@ -3661,13 +3630,8 @@
         </m:r>
       </m:oMath>
       <w:r>
-        <w:t xml:space="preserve"> </w:t>
-      </w:r>
-      <w:proofErr w:type="gramStart"/>
-      <w:r>
-        <w:t xml:space="preserve">is </w:t>
-      </w:r>
-      <w:proofErr w:type="gramEnd"/>
+        <w:t xml:space="preserve"> is </w:t>
+      </w:r>
       <m:oMath>
         <m:r>
           <w:rPr>
@@ -3858,13 +3822,8 @@
         </m:sSub>
       </m:oMath>
       <w:r>
-        <w:t xml:space="preserve"> is a Dirichlet distribution with </w:t>
-      </w:r>
-      <w:proofErr w:type="gramStart"/>
-      <w:r>
-        <w:t xml:space="preserve">parameters </w:t>
-      </w:r>
-      <w:proofErr w:type="gramEnd"/>
+        <w:t xml:space="preserve"> is a Dirichlet distribution with parameters </w:t>
+      </w:r>
       <m:oMath>
         <m:sSub>
           <m:sSubPr>
@@ -3903,13 +3862,8 @@
         <w:lastRenderedPageBreak/>
         <w:t xml:space="preserve">We sampled this </w:t>
       </w:r>
-      <w:proofErr w:type="spellStart"/>
-      <w:r>
-        <w:t>Dirichlet</w:t>
-      </w:r>
-      <w:proofErr w:type="spellEnd"/>
-      <w:r>
-        <w:t xml:space="preserve"> distribution</w:t>
+      <w:r>
+        <w:t>Dirichlet distribution</w:t>
       </w:r>
       <w:r>
         <w:t xml:space="preserve"> </w:t>
@@ -4062,15 +4016,7 @@
         <w:t xml:space="preserve"> distribution, given that </w:t>
       </w:r>
       <w:r>
-        <w:t xml:space="preserve">sampling from the </w:t>
-      </w:r>
-      <w:proofErr w:type="spellStart"/>
-      <w:r>
-        <w:t>Dirichlet</w:t>
-      </w:r>
-      <w:proofErr w:type="spellEnd"/>
-      <w:r>
-        <w:t xml:space="preserve"> distribution takes </w:t>
+        <w:t xml:space="preserve">sampling from the Dirichlet distribution takes </w:t>
       </w:r>
       <m:oMath>
         <m:r>
@@ -4124,13 +4070,8 @@
       <w:r>
         <w:t xml:space="preserve"> and </w:t>
       </w:r>
-      <w:proofErr w:type="spellStart"/>
-      <w:r>
-        <w:t>eigendecomposition</w:t>
-      </w:r>
-      <w:proofErr w:type="spellEnd"/>
-      <w:r>
-        <w:t xml:space="preserve"> takes </w:t>
+      <w:r>
+        <w:t xml:space="preserve">eigendecomposition takes </w:t>
       </w:r>
       <m:oMath>
         <m:r>
@@ -4209,13 +4150,8 @@
     </w:p>
     <w:p>
       <w:r>
-        <w:t xml:space="preserve">The uncertainty in free energy is propagated by a simple calculation from the </w:t>
-      </w:r>
-      <w:proofErr w:type="gramStart"/>
-      <w:r>
-        <w:t xml:space="preserve">eigenvector </w:t>
-      </w:r>
-      <w:proofErr w:type="gramEnd"/>
+        <w:t xml:space="preserve">The uncertainty in free energy is propagated by a simple calculation from the eigenvector </w:t>
+      </w:r>
       <m:oMath>
         <m:sSub>
           <m:sSubPr>
@@ -4988,14 +4924,27 @@
         <w:tab/>
         <w:t>(</w:t>
       </w:r>
-      <w:fldSimple w:instr=" SEQ equation \* MERGEFORMAT ">
-        <w:r>
-          <w:rPr>
-            <w:noProof/>
-          </w:rPr>
-          <w:t>13</w:t>
-        </w:r>
-      </w:fldSimple>
+      <w:r>
+        <w:fldChar w:fldCharType="begin"/>
+      </w:r>
+      <w:r>
+        <w:instrText xml:space="preserve"> SEQ equation \* MERGEFORMAT </w:instrText>
+      </w:r>
+      <w:r>
+        <w:fldChar w:fldCharType="separate"/>
+      </w:r>
+      <w:r>
+        <w:rPr>
+          <w:noProof/>
+        </w:rPr>
+        <w:t>13</w:t>
+      </w:r>
+      <w:r>
+        <w:rPr>
+          <w:noProof/>
+        </w:rPr>
+        <w:fldChar w:fldCharType="end"/>
+      </w:r>
       <w:r>
         <w:t>)</w:t>
       </w:r>
@@ -5083,11 +5032,28 @@
       <w:r>
         <w:t>local free energy minimum</w:t>
       </w:r>
+      <w:r>
+        <w:t>.)</w:t>
+      </w:r>
+    </w:p>
+    <w:p/>
+    <w:p>
+      <w:r>
+        <w:t xml:space="preserve">As this algorithm only passes over each vertex once in the initial search, and at maximum must pass over one more vertex for each one searched in the creation of cycles, the total running time of the algorithm is </w:t>
+      </w:r>
+      <m:oMath>
+        <m:r>
+          <w:rPr>
+            <w:rFonts w:ascii="Cambria Math" w:hAnsi="Cambria Math"/>
+          </w:rPr>
+          <m:t>O(n)</m:t>
+        </m:r>
+      </m:oMath>
+      <w:r>
+        <w:t>.</w:t>
+      </w:r>
       <w:bookmarkStart w:id="3" w:name="_GoBack"/>
       <w:bookmarkEnd w:id="3"/>
-      <w:r>
-        <w:t>.)</w:t>
-      </w:r>
     </w:p>
     <w:sectPr>
       <w:pgSz w:w="12240" w:h="15840"/>
@@ -5109,39 +5075,7 @@
           <w:rFonts w:ascii="Ubuntu" w:hAnsi="Ubuntu"/>
           <w:sz w:val="20"/>
         </w:rPr>
-        <w:t>Hmmm</w:t>
-      </w:r>
-      <w:proofErr w:type="gramStart"/>
-      <w:r>
-        <w:rPr>
-          <w:rFonts w:ascii="Ubuntu" w:hAnsi="Ubuntu"/>
-          <w:sz w:val="20"/>
-        </w:rPr>
-        <w:t>..</w:t>
-      </w:r>
-      <w:proofErr w:type="gramEnd"/>
-      <w:r>
-        <w:rPr>
-          <w:rFonts w:ascii="Ubuntu" w:hAnsi="Ubuntu"/>
-          <w:sz w:val="20"/>
-        </w:rPr>
-        <w:t xml:space="preserve"> </w:t>
-      </w:r>
-      <w:proofErr w:type="gramStart"/>
-      <w:r>
-        <w:rPr>
-          <w:rFonts w:ascii="Ubuntu" w:hAnsi="Ubuntu"/>
-          <w:sz w:val="20"/>
-        </w:rPr>
-        <w:t>we</w:t>
-      </w:r>
-      <w:proofErr w:type="gramEnd"/>
-      <w:r>
-        <w:rPr>
-          <w:rFonts w:ascii="Ubuntu" w:hAnsi="Ubuntu"/>
-          <w:sz w:val="20"/>
-        </w:rPr>
-        <w:t xml:space="preserve"> start from different bins depending on the simulation we're running. But the system should still be ergodic because of the way MD simulations are defined and setup, right?</w:t>
+        <w:t>Hmmm.. we start from different bins depending on the simulation we're running. But the system should still be ergodic because of the way MD simulations are defined and setup, right?</w:t>
       </w:r>
     </w:p>
   </w:comment>
@@ -6586,7 +6520,7 @@
 </file>
 
 <file path=customXml/itemProps1.xml><?xml version="1.0" encoding="utf-8"?>
-<ds:datastoreItem xmlns:ds="http://schemas.openxmlformats.org/officeDocument/2006/customXml" ds:itemID="{FBB04700-9329-45DE-809B-B9EE1C903B65}">
+<ds:datastoreItem xmlns:ds="http://schemas.openxmlformats.org/officeDocument/2006/customXml" ds:itemID="{071E344A-5208-4D22-A390-C6ED361722CB}">
   <ds:schemaRefs>
     <ds:schemaRef ds:uri="http://schemas.openxmlformats.org/officeDocument/2006/bibliography"/>
   </ds:schemaRefs>

</xml_diff>